<commit_message>
DON'T PUSH TO MASTER: Test of buildability after rename-sw-abbreviations.sh
Change-Id: I84c581567fb651e519d8a598885af5af83a5aa2d
</commit_message>
<xml_diff>
--- a/sw/qa/extras/ooxmlexport/data/ImageCrop.docx
+++ b/sw/qa/extras/ooxmlexport/data/ImageCrop.docx
@@ -1,169 +1,3 @@
-
-<file path=word/document.xml><?xml version="1.0" encoding="utf-8"?>
-<w:document xmlns:ve="http://schemas.openxmlformats.org/markup-compatibility/2006" xmlns:o="urn:schemas-microsoft-com:office:office" xmlns:r="http://schemas.openxmlformats.org/officeDocument/2006/relationships" xmlns:m="http://schemas.openxmlformats.org/officeDocument/2006/math" xmlns:v="urn:schemas-microsoft-com:vml" xmlns:wp="http://schemas.openxmlformats.org/drawingml/2006/wordprocessingDrawing" xmlns:w10="urn:schemas-microsoft-com:office:word" xmlns:w="http://schemas.openxmlformats.org/wordprocessingml/2006/main" xmlns:wne="http://schemas.microsoft.com/office/word/2006/wordml">
-  <w:body>
-    <w:p>
-      <w:pPr>
-        <w:rPr>
-          <w:i/>
-        </w:rPr>
-      </w:pPr>
-    </w:p>
-    <w:p>
-      <w:r>
-        <w:rPr>
-          <w:noProof/>
-        </w:rPr>
-        <w:drawing>
-          <wp:inline distT="0" distB="0" distL="0" distR="0">
-            <wp:extent cx="3343275" cy="2705100"/>
-            <wp:effectExtent l="19050" t="0" r="9525" b="0"/>
-            <wp:docPr id="1" name="Picture 0" descr="1.jpg"/>
-            <wp:cNvGraphicFramePr>
-              <a:graphicFrameLocks xmlns:a="http://schemas.openxmlformats.org/drawingml/2006/main" noChangeAspect="1"/>
-            </wp:cNvGraphicFramePr>
-            <a:graphic xmlns:a="http://schemas.openxmlformats.org/drawingml/2006/main">
-              <a:graphicData uri="http://schemas.openxmlformats.org/drawingml/2006/picture">
-                <pic:pic xmlns:pic="http://schemas.openxmlformats.org/drawingml/2006/picture">
-                  <pic:nvPicPr>
-                    <pic:cNvPr id="0" name="1.jpg"/>
-                    <pic:cNvPicPr/>
-                  </pic:nvPicPr>
-                  <pic:blipFill>
-                    <a:blip r:embed="rId7" cstate="print"/>
-                    <a:srcRect l="14711" t="19590" r="27273" b="15718"/>
-                    <a:stretch>
-                      <a:fillRect/>
-                    </a:stretch>
-                  </pic:blipFill>
-                  <pic:spPr>
-                    <a:xfrm>
-                      <a:off x="0" y="0"/>
-                      <a:ext cx="3343275" cy="2705100"/>
-                    </a:xfrm>
-                    <a:prstGeom prst="rect">
-                      <a:avLst/>
-                    </a:prstGeom>
-                  </pic:spPr>
-                </pic:pic>
-              </a:graphicData>
-            </a:graphic>
-          </wp:inline>
-        </w:drawing>
-      </w:r>
-    </w:p>
-    <w:sectPr>
-      <w:headerReference w:type="default" r:id="rId8"/>
-      <w:pgSz w:w="12240" w:h="15840" w:code="1"/>
-      <w:pgMar w:top="1296" w:right="1584" w:bottom="1008" w:left="1584" w:header="720" w:footer="720" w:gutter="0"/>
-      <w:cols w:space="720"/>
-      <w:titlePg/>
-      <w:docGrid w:linePitch="360"/>
-    </w:sectPr>
-  </w:body>
-</w:document>
-</file>
-
-<file path=word/endnotes.xml><?xml version="1.0" encoding="utf-8"?>
-<w:endnotes xmlns:ve="http://schemas.openxmlformats.org/markup-compatibility/2006" xmlns:o="urn:schemas-microsoft-com:office:office" xmlns:r="http://schemas.openxmlformats.org/officeDocument/2006/relationships" xmlns:m="http://schemas.openxmlformats.org/officeDocument/2006/math" xmlns:v="urn:schemas-microsoft-com:vml" xmlns:wp="http://schemas.openxmlformats.org/drawingml/2006/wordprocessingDrawing" xmlns:w10="urn:schemas-microsoft-com:office:word" xmlns:w="http://schemas.openxmlformats.org/wordprocessingml/2006/main" xmlns:wne="http://schemas.microsoft.com/office/word/2006/wordml">
-  <w:endnote w:type="separator" w:id="-1">
-    <w:p>
-      <w:r>
-        <w:separator/>
-      </w:r>
-    </w:p>
-  </w:endnote>
-  <w:endnote w:type="continuationSeparator" w:id="0">
-    <w:p>
-      <w:r>
-        <w:continuationSeparator/>
-      </w:r>
-    </w:p>
-  </w:endnote>
-</w:endnotes>
-</file>
-
-<file path=word/footnotes.xml><?xml version="1.0" encoding="utf-8"?>
-<w:footnotes xmlns:ve="http://schemas.openxmlformats.org/markup-compatibility/2006" xmlns:o="urn:schemas-microsoft-com:office:office" xmlns:r="http://schemas.openxmlformats.org/officeDocument/2006/relationships" xmlns:m="http://schemas.openxmlformats.org/officeDocument/2006/math" xmlns:v="urn:schemas-microsoft-com:vml" xmlns:wp="http://schemas.openxmlformats.org/drawingml/2006/wordprocessingDrawing" xmlns:w10="urn:schemas-microsoft-com:office:word" xmlns:w="http://schemas.openxmlformats.org/wordprocessingml/2006/main" xmlns:wne="http://schemas.microsoft.com/office/word/2006/wordml">
-  <w:footnote w:type="separator" w:id="-1">
-    <w:p>
-      <w:r>
-        <w:separator/>
-      </w:r>
-    </w:p>
-  </w:footnote>
-  <w:footnote w:type="continuationSeparator" w:id="0">
-    <w:p>
-      <w:r>
-        <w:continuationSeparator/>
-      </w:r>
-    </w:p>
-  </w:footnote>
-</w:footnotes>
-</file>
-
-<file path=word/header1.xml><?xml version="1.0" encoding="utf-8"?>
-<w:hdr xmlns:ve="http://schemas.openxmlformats.org/markup-compatibility/2006" xmlns:o="urn:schemas-microsoft-com:office:office" xmlns:r="http://schemas.openxmlformats.org/officeDocument/2006/relationships" xmlns:m="http://schemas.openxmlformats.org/officeDocument/2006/math" xmlns:v="urn:schemas-microsoft-com:vml" xmlns:wp="http://schemas.openxmlformats.org/drawingml/2006/wordprocessingDrawing" xmlns:w10="urn:schemas-microsoft-com:office:word" xmlns:w="http://schemas.openxmlformats.org/wordprocessingml/2006/main" xmlns:wne="http://schemas.microsoft.com/office/word/2006/wordml">
-  <w:p>
-    <w:pPr>
-      <w:pStyle w:val="Header"/>
-      <w:jc w:val="right"/>
-      <w:rPr>
-        <w:sz w:val="16"/>
-        <w:szCs w:val="16"/>
-      </w:rPr>
-    </w:pPr>
-    <w:r>
-      <w:rPr>
-        <w:sz w:val="16"/>
-        <w:szCs w:val="16"/>
-      </w:rPr>
-      <w:t xml:space="preserve">Access reports -- p. </w:t>
-    </w:r>
-    <w:r>
-      <w:rPr>
-        <w:rStyle w:val="PageNumber"/>
-        <w:sz w:val="16"/>
-        <w:szCs w:val="16"/>
-      </w:rPr>
-      <w:fldChar w:fldCharType="begin"/>
-    </w:r>
-    <w:r>
-      <w:rPr>
-        <w:rStyle w:val="PageNumber"/>
-        <w:sz w:val="16"/>
-        <w:szCs w:val="16"/>
-      </w:rPr>
-      <w:instrText xml:space="preserve"> PAGE </w:instrText>
-    </w:r>
-    <w:r>
-      <w:rPr>
-        <w:rStyle w:val="PageNumber"/>
-        <w:sz w:val="16"/>
-        <w:szCs w:val="16"/>
-      </w:rPr>
-      <w:fldChar w:fldCharType="separate"/>
-    </w:r>
-    <w:r>
-      <w:rPr>
-        <w:rStyle w:val="PageNumber"/>
-        <w:noProof/>
-        <w:sz w:val="16"/>
-        <w:szCs w:val="16"/>
-      </w:rPr>
-      <w:t>5</w:t>
-    </w:r>
-    <w:r>
-      <w:rPr>
-        <w:rStyle w:val="PageNumber"/>
-        <w:sz w:val="16"/>
-        <w:szCs w:val="16"/>
-      </w:rPr>
-      <w:fldChar w:fldCharType="end"/>
-    </w:r>
-  </w:p>
-</w:hdr>
-</file>
 
 <file path=word/numbering.xml><?xml version="1.0" encoding="utf-8"?>
 <w:numbering xmlns:ve="http://schemas.openxmlformats.org/markup-compatibility/2006" xmlns:o="urn:schemas-microsoft-com:office:office" xmlns:r="http://schemas.openxmlformats.org/officeDocument/2006/relationships" xmlns:m="http://schemas.openxmlformats.org/officeDocument/2006/math" xmlns:v="urn:schemas-microsoft-com:vml" xmlns:wp="http://schemas.openxmlformats.org/drawingml/2006/wordprocessingDrawing" xmlns:w10="urn:schemas-microsoft-com:office:word" xmlns:w="http://schemas.openxmlformats.org/wordprocessingml/2006/main" xmlns:wne="http://schemas.microsoft.com/office/word/2006/wordml">
@@ -918,289 +752,4 @@
     </w:rPr>
   </w:style>
 </w:styles>
-</file>
-
-<file path=word/theme/theme1.xml><?xml version="1.0" encoding="utf-8"?>
-<a:theme xmlns:a="http://schemas.openxmlformats.org/drawingml/2006/main" name="Office Theme">
-  <a:themeElements>
-    <a:clrScheme name="Office">
-      <a:dk1>
-        <a:sysClr val="windowText" lastClr="000000"/>
-      </a:dk1>
-      <a:lt1>
-        <a:sysClr val="window" lastClr="FFFFFF"/>
-      </a:lt1>
-      <a:dk2>
-        <a:srgbClr val="1F497D"/>
-      </a:dk2>
-      <a:lt2>
-        <a:srgbClr val="EEECE1"/>
-      </a:lt2>
-      <a:accent1>
-        <a:srgbClr val="4F81BD"/>
-      </a:accent1>
-      <a:accent2>
-        <a:srgbClr val="C0504D"/>
-      </a:accent2>
-      <a:accent3>
-        <a:srgbClr val="9BBB59"/>
-      </a:accent3>
-      <a:accent4>
-        <a:srgbClr val="8064A2"/>
-      </a:accent4>
-      <a:accent5>
-        <a:srgbClr val="4BACC6"/>
-      </a:accent5>
-      <a:accent6>
-        <a:srgbClr val="F79646"/>
-      </a:accent6>
-      <a:hlink>
-        <a:srgbClr val="0000FF"/>
-      </a:hlink>
-      <a:folHlink>
-        <a:srgbClr val="800080"/>
-      </a:folHlink>
-    </a:clrScheme>
-    <a:fontScheme name="Office">
-      <a:majorFont>
-        <a:latin typeface="Cambria"/>
-        <a:ea typeface=""/>
-        <a:cs typeface=""/>
-        <a:font script="Jpan" typeface="ＭＳ ゴシック"/>
-        <a:font script="Hang" typeface="맑은 고딕"/>
-        <a:font script="Hans" typeface="宋体"/>
-        <a:font script="Hant" typeface="新細明體"/>
-        <a:font script="Arab" typeface="Times New Roman"/>
-        <a:font script="Hebr" typeface="Times New Roman"/>
-        <a:font script="Thai" typeface="Angsana New"/>
-        <a:font script="Ethi" typeface="Nyala"/>
-        <a:font script="Beng" typeface="Vrinda"/>
-        <a:font script="Gujr" typeface="Shruti"/>
-        <a:font script="Khmr" typeface="MoolBoran"/>
-        <a:font script="Knda" typeface="Tunga"/>
-        <a:font script="Guru" typeface="Raavi"/>
-        <a:font script="Cans" typeface="Euphemia"/>
-        <a:font script="Cher" typeface="Plantagenet Cherokee"/>
-        <a:font script="Yiii" typeface="Microsoft Yi Baiti"/>
-        <a:font script="Tibt" typeface="Microsoft Himalaya"/>
-        <a:font script="Thaa" typeface="MV Boli"/>
-        <a:font script="Deva" typeface="Mangal"/>
-        <a:font script="Telu" typeface="Gautami"/>
-        <a:font script="Taml" typeface="Latha"/>
-        <a:font script="Syrc" typeface="Estrangelo Edessa"/>
-        <a:font script="Orya" typeface="Kalinga"/>
-        <a:font script="Mlym" typeface="Kartika"/>
-        <a:font script="Laoo" typeface="DokChampa"/>
-        <a:font script="Sinh" typeface="Iskoola Pota"/>
-        <a:font script="Mong" typeface="Mongolian Baiti"/>
-        <a:font script="Viet" typeface="Times New Roman"/>
-        <a:font script="Uigh" typeface="Microsoft Uighur"/>
-        <a:font script="Geor" typeface="Sylfaen"/>
-      </a:majorFont>
-      <a:minorFont>
-        <a:latin typeface="Calibri"/>
-        <a:ea typeface=""/>
-        <a:cs typeface=""/>
-        <a:font script="Jpan" typeface="ＭＳ 明朝"/>
-        <a:font script="Hang" typeface="맑은 고딕"/>
-        <a:font script="Hans" typeface="宋体"/>
-        <a:font script="Hant" typeface="新細明體"/>
-        <a:font script="Arab" typeface="Arial"/>
-        <a:font script="Hebr" typeface="Arial"/>
-        <a:font script="Thai" typeface="Cordia New"/>
-        <a:font script="Ethi" typeface="Nyala"/>
-        <a:font script="Beng" typeface="Vrinda"/>
-        <a:font script="Gujr" typeface="Shruti"/>
-        <a:font script="Khmr" typeface="DaunPenh"/>
-        <a:font script="Knda" typeface="Tunga"/>
-        <a:font script="Guru" typeface="Raavi"/>
-        <a:font script="Cans" typeface="Euphemia"/>
-        <a:font script="Cher" typeface="Plantagenet Cherokee"/>
-        <a:font script="Yiii" typeface="Microsoft Yi Baiti"/>
-        <a:font script="Tibt" typeface="Microsoft Himalaya"/>
-        <a:font script="Thaa" typeface="MV Boli"/>
-        <a:font script="Deva" typeface="Mangal"/>
-        <a:font script="Telu" typeface="Gautami"/>
-        <a:font script="Taml" typeface="Latha"/>
-        <a:font script="Syrc" typeface="Estrangelo Edessa"/>
-        <a:font script="Orya" typeface="Kalinga"/>
-        <a:font script="Mlym" typeface="Kartika"/>
-        <a:font script="Laoo" typeface="DokChampa"/>
-        <a:font script="Sinh" typeface="Iskoola Pota"/>
-        <a:font script="Mong" typeface="Mongolian Baiti"/>
-        <a:font script="Viet" typeface="Arial"/>
-        <a:font script="Uigh" typeface="Microsoft Uighur"/>
-        <a:font script="Geor" typeface="Sylfaen"/>
-      </a:minorFont>
-    </a:fontScheme>
-    <a:fmtScheme name="Office">
-      <a:fillStyleLst>
-        <a:solidFill>
-          <a:schemeClr val="phClr"/>
-        </a:solidFill>
-        <a:gradFill rotWithShape="1">
-          <a:gsLst>
-            <a:gs pos="0">
-              <a:schemeClr val="phClr">
-                <a:tint val="50000"/>
-                <a:satMod val="300000"/>
-              </a:schemeClr>
-            </a:gs>
-            <a:gs pos="35000">
-              <a:schemeClr val="phClr">
-                <a:tint val="37000"/>
-                <a:satMod val="300000"/>
-              </a:schemeClr>
-            </a:gs>
-            <a:gs pos="100000">
-              <a:schemeClr val="phClr">
-                <a:tint val="15000"/>
-                <a:satMod val="350000"/>
-              </a:schemeClr>
-            </a:gs>
-          </a:gsLst>
-          <a:lin ang="16200000" scaled="1"/>
-        </a:gradFill>
-        <a:gradFill rotWithShape="1">
-          <a:gsLst>
-            <a:gs pos="0">
-              <a:schemeClr val="phClr">
-                <a:shade val="51000"/>
-                <a:satMod val="130000"/>
-              </a:schemeClr>
-            </a:gs>
-            <a:gs pos="80000">
-              <a:schemeClr val="phClr">
-                <a:shade val="93000"/>
-                <a:satMod val="130000"/>
-              </a:schemeClr>
-            </a:gs>
-            <a:gs pos="100000">
-              <a:schemeClr val="phClr">
-                <a:shade val="94000"/>
-                <a:satMod val="135000"/>
-              </a:schemeClr>
-            </a:gs>
-          </a:gsLst>
-          <a:lin ang="16200000" scaled="0"/>
-        </a:gradFill>
-      </a:fillStyleLst>
-      <a:lnStyleLst>
-        <a:ln w="9525" cap="flat" cmpd="sng" algn="ctr">
-          <a:solidFill>
-            <a:schemeClr val="phClr">
-              <a:shade val="95000"/>
-              <a:satMod val="105000"/>
-            </a:schemeClr>
-          </a:solidFill>
-          <a:prstDash val="solid"/>
-        </a:ln>
-        <a:ln w="25400" cap="flat" cmpd="sng" algn="ctr">
-          <a:solidFill>
-            <a:schemeClr val="phClr"/>
-          </a:solidFill>
-          <a:prstDash val="solid"/>
-        </a:ln>
-        <a:ln w="38100" cap="flat" cmpd="sng" algn="ctr">
-          <a:solidFill>
-            <a:schemeClr val="phClr"/>
-          </a:solidFill>
-          <a:prstDash val="solid"/>
-        </a:ln>
-      </a:lnStyleLst>
-      <a:effectStyleLst>
-        <a:effectStyle>
-          <a:effectLst>
-            <a:outerShdw blurRad="40000" dist="20000" dir="5400000" rotWithShape="0">
-              <a:srgbClr val="000000">
-                <a:alpha val="38000"/>
-              </a:srgbClr>
-            </a:outerShdw>
-          </a:effectLst>
-        </a:effectStyle>
-        <a:effectStyle>
-          <a:effectLst>
-            <a:outerShdw blurRad="40000" dist="23000" dir="5400000" rotWithShape="0">
-              <a:srgbClr val="000000">
-                <a:alpha val="35000"/>
-              </a:srgbClr>
-            </a:outerShdw>
-          </a:effectLst>
-        </a:effectStyle>
-        <a:effectStyle>
-          <a:effectLst>
-            <a:outerShdw blurRad="40000" dist="23000" dir="5400000" rotWithShape="0">
-              <a:srgbClr val="000000">
-                <a:alpha val="35000"/>
-              </a:srgbClr>
-            </a:outerShdw>
-          </a:effectLst>
-          <a:scene3d>
-            <a:camera prst="orthographicFront">
-              <a:rot lat="0" lon="0" rev="0"/>
-            </a:camera>
-            <a:lightRig rig="threePt" dir="t">
-              <a:rot lat="0" lon="0" rev="1200000"/>
-            </a:lightRig>
-          </a:scene3d>
-          <a:sp3d>
-            <a:bevelT w="63500" h="25400"/>
-          </a:sp3d>
-        </a:effectStyle>
-      </a:effectStyleLst>
-      <a:bgFillStyleLst>
-        <a:solidFill>
-          <a:schemeClr val="phClr"/>
-        </a:solidFill>
-        <a:gradFill rotWithShape="1">
-          <a:gsLst>
-            <a:gs pos="0">
-              <a:schemeClr val="phClr">
-                <a:tint val="40000"/>
-                <a:satMod val="350000"/>
-              </a:schemeClr>
-            </a:gs>
-            <a:gs pos="40000">
-              <a:schemeClr val="phClr">
-                <a:tint val="45000"/>
-                <a:shade val="99000"/>
-                <a:satMod val="350000"/>
-              </a:schemeClr>
-            </a:gs>
-            <a:gs pos="100000">
-              <a:schemeClr val="phClr">
-                <a:shade val="20000"/>
-                <a:satMod val="255000"/>
-              </a:schemeClr>
-            </a:gs>
-          </a:gsLst>
-          <a:path path="circle">
-            <a:fillToRect l="50000" t="-80000" r="50000" b="180000"/>
-          </a:path>
-        </a:gradFill>
-        <a:gradFill rotWithShape="1">
-          <a:gsLst>
-            <a:gs pos="0">
-              <a:schemeClr val="phClr">
-                <a:tint val="80000"/>
-                <a:satMod val="300000"/>
-              </a:schemeClr>
-            </a:gs>
-            <a:gs pos="100000">
-              <a:schemeClr val="phClr">
-                <a:shade val="30000"/>
-                <a:satMod val="200000"/>
-              </a:schemeClr>
-            </a:gs>
-          </a:gsLst>
-          <a:path path="circle">
-            <a:fillToRect l="50000" t="50000" r="50000" b="50000"/>
-          </a:path>
-        </a:gradFill>
-      </a:bgFillStyleLst>
-    </a:fmtScheme>
-  </a:themeElements>
-  <a:objectDefaults/>
-  <a:extraClrSchemeLst/>
-</a:theme>
 </file>
</xml_diff>